<commit_message>
Primer commit del proyecto
</commit_message>
<xml_diff>
--- a/Actividad 1 Computacion movil  ID352471 Ivan Castellanos.docx
+++ b/Actividad 1 Computacion movil  ID352471 Ivan Castellanos.docx
@@ -489,6 +489,18 @@
           <w:szCs w:val="48"/>
         </w:rPr>
       </w:pPr>
+      <w:hyperlink r:id="rId8" w:history="1">
+        <w:r>
+          <w:rPr>
+            <w:rStyle w:val="Hipervnculo"/>
+            <w:rFonts w:ascii="Cambria" w:hAnsi="Cambria" w:cs="Times New Roman"/>
+            <w:b/>
+            <w:sz w:val="48"/>
+            <w:szCs w:val="48"/>
+          </w:rPr>
+          <w:t>https://github.com/IvanCastellanos884/COMPUTACION-MOVIL</w:t>
+        </w:r>
+      </w:hyperlink>
     </w:p>
     <w:p>
       <w:pPr>
@@ -540,37 +552,25 @@
     </w:p>
     <w:p>
       <w:pPr>
-        <w:spacing w:before="100" w:beforeAutospacing="1" w:after="100" w:afterAutospacing="1" w:line="360" w:lineRule="auto"/>
+        <w:spacing w:before="100" w:beforeAutospacing="1" w:after="100" w:afterAutospacing="1" w:line="240" w:lineRule="auto"/>
         <w:jc w:val="center"/>
         <w:rPr>
-          <w:rFonts w:ascii="Times New Roman" w:hAnsi="Times New Roman" w:cs="Times New Roman"/>
+          <w:rFonts w:ascii="Cambria" w:hAnsi="Cambria" w:cs="Times New Roman"/>
           <w:b/>
-          <w:sz w:val="24"/>
-          <w:szCs w:val="24"/>
+          <w:sz w:val="48"/>
+          <w:szCs w:val="48"/>
         </w:rPr>
       </w:pPr>
     </w:p>
     <w:p>
       <w:pPr>
-        <w:spacing w:before="100" w:beforeAutospacing="1" w:after="100" w:afterAutospacing="1" w:line="360" w:lineRule="auto"/>
+        <w:spacing w:before="100" w:beforeAutospacing="1" w:after="100" w:afterAutospacing="1" w:line="240" w:lineRule="auto"/>
         <w:jc w:val="center"/>
         <w:rPr>
-          <w:rFonts w:ascii="Times New Roman" w:hAnsi="Times New Roman" w:cs="Times New Roman"/>
+          <w:rFonts w:ascii="Cambria" w:hAnsi="Cambria" w:cs="Times New Roman"/>
           <w:b/>
-          <w:sz w:val="24"/>
-          <w:szCs w:val="24"/>
-        </w:rPr>
-      </w:pPr>
-    </w:p>
-    <w:p>
-      <w:pPr>
-        <w:spacing w:before="100" w:beforeAutospacing="1" w:after="100" w:afterAutospacing="1" w:line="360" w:lineRule="auto"/>
-        <w:jc w:val="center"/>
-        <w:rPr>
-          <w:rFonts w:ascii="Times New Roman" w:hAnsi="Times New Roman" w:cs="Times New Roman"/>
-          <w:b/>
-          <w:sz w:val="24"/>
-          <w:szCs w:val="24"/>
+          <w:sz w:val="48"/>
+          <w:szCs w:val="48"/>
         </w:rPr>
       </w:pPr>
     </w:p>
@@ -833,6 +833,30 @@
           <w:szCs w:val="24"/>
         </w:rPr>
         <w:t>Riesgos Anticipados y Criterios de Viabilidad</w:t>
+      </w:r>
+    </w:p>
+    <w:p>
+      <w:pPr>
+        <w:numPr>
+          <w:ilvl w:val="0"/>
+          <w:numId w:val="238"/>
+        </w:numPr>
+        <w:spacing w:before="100" w:beforeAutospacing="1" w:after="100" w:afterAutospacing="1" w:line="360" w:lineRule="auto"/>
+        <w:rPr>
+          <w:rFonts w:ascii="Times New Roman" w:hAnsi="Times New Roman" w:cs="Times New Roman"/>
+          <w:bCs/>
+          <w:sz w:val="24"/>
+          <w:szCs w:val="24"/>
+        </w:rPr>
+      </w:pPr>
+      <w:r>
+        <w:rPr>
+          <w:rFonts w:ascii="Times New Roman" w:hAnsi="Times New Roman" w:cs="Times New Roman"/>
+          <w:bCs/>
+          <w:sz w:val="24"/>
+          <w:szCs w:val="24"/>
+        </w:rPr>
+        <w:t>Actividades Iniciales (Inicio Proyecto)</w:t>
       </w:r>
     </w:p>
     <w:p>
@@ -3524,6 +3548,245 @@
         <w:spacing w:before="100" w:beforeAutospacing="1" w:after="100" w:afterAutospacing="1" w:line="360" w:lineRule="auto"/>
         <w:rPr>
           <w:rFonts w:ascii="Times New Roman" w:hAnsi="Times New Roman" w:cs="Times New Roman"/>
+          <w:sz w:val="24"/>
+          <w:szCs w:val="24"/>
+        </w:rPr>
+      </w:pPr>
+    </w:p>
+    <w:p>
+      <w:pPr>
+        <w:spacing w:before="100" w:beforeAutospacing="1" w:after="100" w:afterAutospacing="1" w:line="360" w:lineRule="auto"/>
+        <w:rPr>
+          <w:rFonts w:ascii="Times New Roman" w:hAnsi="Times New Roman" w:cs="Times New Roman"/>
+          <w:sz w:val="24"/>
+          <w:szCs w:val="24"/>
+        </w:rPr>
+      </w:pPr>
+    </w:p>
+    <w:p>
+      <w:pPr>
+        <w:spacing w:before="100" w:beforeAutospacing="1" w:after="100" w:afterAutospacing="1" w:line="360" w:lineRule="auto"/>
+        <w:rPr>
+          <w:rFonts w:ascii="Times New Roman" w:hAnsi="Times New Roman" w:cs="Times New Roman"/>
+          <w:sz w:val="24"/>
+          <w:szCs w:val="24"/>
+        </w:rPr>
+      </w:pPr>
+    </w:p>
+    <w:p>
+      <w:pPr>
+        <w:spacing w:before="100" w:beforeAutospacing="1" w:after="100" w:afterAutospacing="1" w:line="360" w:lineRule="auto"/>
+        <w:rPr>
+          <w:rFonts w:ascii="Times New Roman" w:hAnsi="Times New Roman" w:cs="Times New Roman"/>
+          <w:sz w:val="24"/>
+          <w:szCs w:val="24"/>
+        </w:rPr>
+      </w:pPr>
+    </w:p>
+    <w:p>
+      <w:pPr>
+        <w:spacing w:before="100" w:beforeAutospacing="1" w:after="100" w:afterAutospacing="1" w:line="360" w:lineRule="auto"/>
+        <w:rPr>
+          <w:rFonts w:ascii="Times New Roman" w:hAnsi="Times New Roman" w:cs="Times New Roman"/>
+          <w:sz w:val="24"/>
+          <w:szCs w:val="24"/>
+        </w:rPr>
+      </w:pPr>
+    </w:p>
+    <w:p>
+      <w:pPr>
+        <w:spacing w:before="100" w:beforeAutospacing="1" w:after="100" w:afterAutospacing="1" w:line="360" w:lineRule="auto"/>
+        <w:rPr>
+          <w:rFonts w:ascii="Times New Roman" w:hAnsi="Times New Roman" w:cs="Times New Roman"/>
+          <w:sz w:val="24"/>
+          <w:szCs w:val="24"/>
+        </w:rPr>
+      </w:pPr>
+    </w:p>
+    <w:p>
+      <w:pPr>
+        <w:spacing w:before="100" w:beforeAutospacing="1" w:after="100" w:afterAutospacing="1" w:line="360" w:lineRule="auto"/>
+        <w:rPr>
+          <w:rFonts w:ascii="Times New Roman" w:hAnsi="Times New Roman" w:cs="Times New Roman"/>
+          <w:sz w:val="24"/>
+          <w:szCs w:val="24"/>
+        </w:rPr>
+      </w:pPr>
+    </w:p>
+    <w:p>
+      <w:pPr>
+        <w:pStyle w:val="Prrafodelista"/>
+        <w:numPr>
+          <w:ilvl w:val="0"/>
+          <w:numId w:val="238"/>
+        </w:numPr>
+        <w:spacing w:before="100" w:beforeAutospacing="1" w:after="100" w:afterAutospacing="1" w:line="360" w:lineRule="auto"/>
+        <w:rPr>
+          <w:rFonts w:ascii="Times New Roman" w:hAnsi="Times New Roman" w:cs="Times New Roman"/>
+          <w:sz w:val="24"/>
+          <w:szCs w:val="24"/>
+        </w:rPr>
+      </w:pPr>
+      <w:r>
+        <w:rPr>
+          <w:rFonts w:ascii="Times New Roman" w:hAnsi="Times New Roman" w:cs="Times New Roman"/>
+          <w:sz w:val="24"/>
+          <w:szCs w:val="24"/>
+        </w:rPr>
+        <w:t>Actividades Iniciales Inicio Proyecto</w:t>
+      </w:r>
+    </w:p>
+    <w:p>
+      <w:pPr>
+        <w:spacing w:before="100" w:beforeAutospacing="1" w:after="100" w:afterAutospacing="1" w:line="360" w:lineRule="auto"/>
+        <w:rPr>
+          <w:rFonts w:ascii="Times New Roman" w:hAnsi="Times New Roman" w:cs="Times New Roman"/>
+          <w:sz w:val="24"/>
+          <w:szCs w:val="24"/>
+        </w:rPr>
+      </w:pPr>
+      <w:r>
+        <w:rPr>
+          <w:rFonts w:ascii="Times New Roman" w:hAnsi="Times New Roman" w:cs="Times New Roman"/>
+          <w:sz w:val="24"/>
+          <w:szCs w:val="24"/>
+        </w:rPr>
+        <w:t xml:space="preserve">Data Base 1 (Inicio Proyecto) </w:t>
+      </w:r>
+    </w:p>
+    <w:p>
+      <w:pPr>
+        <w:spacing w:before="100" w:beforeAutospacing="1" w:after="100" w:afterAutospacing="1" w:line="360" w:lineRule="auto"/>
+        <w:rPr>
+          <w:rFonts w:ascii="Times New Roman" w:hAnsi="Times New Roman" w:cs="Times New Roman"/>
+          <w:sz w:val="24"/>
+          <w:szCs w:val="24"/>
+        </w:rPr>
+      </w:pPr>
+      <w:r>
+        <w:rPr>
+          <w:noProof/>
+        </w:rPr>
+        <w:drawing>
+          <wp:inline distT="0" distB="0" distL="0" distR="0" wp14:anchorId="4824A87B" wp14:editId="7EACEAC4">
+            <wp:extent cx="5612130" cy="2414270"/>
+            <wp:effectExtent l="0" t="0" r="7620" b="5080"/>
+            <wp:docPr id="1048210294" name="Imagen 1" descr="Interfaz de usuario gráfica, Texto, Aplicación, Correo electrónico&#10;&#10;El contenido generado por IA puede ser incorrecto."/>
+            <wp:cNvGraphicFramePr>
+              <a:graphicFrameLocks xmlns:a="http://schemas.openxmlformats.org/drawingml/2006/main" noChangeAspect="1"/>
+            </wp:cNvGraphicFramePr>
+            <a:graphic xmlns:a="http://schemas.openxmlformats.org/drawingml/2006/main">
+              <a:graphicData uri="http://schemas.openxmlformats.org/drawingml/2006/picture">
+                <pic:pic xmlns:pic="http://schemas.openxmlformats.org/drawingml/2006/picture">
+                  <pic:nvPicPr>
+                    <pic:cNvPr id="1048210294" name="Imagen 1" descr="Interfaz de usuario gráfica, Texto, Aplicación, Correo electrónico&#10;&#10;El contenido generado por IA puede ser incorrecto."/>
+                    <pic:cNvPicPr/>
+                  </pic:nvPicPr>
+                  <pic:blipFill>
+                    <a:blip r:embed="rId9"/>
+                    <a:stretch>
+                      <a:fillRect/>
+                    </a:stretch>
+                  </pic:blipFill>
+                  <pic:spPr>
+                    <a:xfrm>
+                      <a:off x="0" y="0"/>
+                      <a:ext cx="5612130" cy="2414270"/>
+                    </a:xfrm>
+                    <a:prstGeom prst="rect">
+                      <a:avLst/>
+                    </a:prstGeom>
+                  </pic:spPr>
+                </pic:pic>
+              </a:graphicData>
+            </a:graphic>
+          </wp:inline>
+        </w:drawing>
+      </w:r>
+    </w:p>
+    <w:p>
+      <w:pPr>
+        <w:spacing w:before="100" w:beforeAutospacing="1" w:after="100" w:afterAutospacing="1" w:line="360" w:lineRule="auto"/>
+        <w:rPr>
+          <w:rFonts w:ascii="Times New Roman" w:hAnsi="Times New Roman" w:cs="Times New Roman"/>
+          <w:sz w:val="24"/>
+          <w:szCs w:val="24"/>
+        </w:rPr>
+      </w:pPr>
+      <w:r>
+        <w:rPr>
+          <w:rFonts w:ascii="Times New Roman" w:hAnsi="Times New Roman" w:cs="Times New Roman"/>
+          <w:sz w:val="24"/>
+          <w:szCs w:val="24"/>
+        </w:rPr>
+        <w:t>Figma Ejemplo 1</w:t>
+      </w:r>
+    </w:p>
+    <w:p>
+      <w:pPr>
+        <w:spacing w:before="100" w:beforeAutospacing="1" w:after="100" w:afterAutospacing="1" w:line="360" w:lineRule="auto"/>
+        <w:rPr>
+          <w:rFonts w:ascii="Times New Roman" w:hAnsi="Times New Roman" w:cs="Times New Roman"/>
+          <w:sz w:val="24"/>
+          <w:szCs w:val="24"/>
+        </w:rPr>
+      </w:pPr>
+      <w:r>
+        <w:rPr>
+          <w:noProof/>
+        </w:rPr>
+        <w:drawing>
+          <wp:inline distT="0" distB="0" distL="0" distR="0" wp14:anchorId="2DDA5A38" wp14:editId="7C52CA50">
+            <wp:extent cx="5612130" cy="2962910"/>
+            <wp:effectExtent l="0" t="0" r="7620" b="8890"/>
+            <wp:docPr id="1400997964" name="Imagen 1" descr="Interfaz de usuario gráfica, Aplicación&#10;&#10;El contenido generado por IA puede ser incorrecto."/>
+            <wp:cNvGraphicFramePr>
+              <a:graphicFrameLocks xmlns:a="http://schemas.openxmlformats.org/drawingml/2006/main" noChangeAspect="1"/>
+            </wp:cNvGraphicFramePr>
+            <a:graphic xmlns:a="http://schemas.openxmlformats.org/drawingml/2006/main">
+              <a:graphicData uri="http://schemas.openxmlformats.org/drawingml/2006/picture">
+                <pic:pic xmlns:pic="http://schemas.openxmlformats.org/drawingml/2006/picture">
+                  <pic:nvPicPr>
+                    <pic:cNvPr id="1400997964" name="Imagen 1" descr="Interfaz de usuario gráfica, Aplicación&#10;&#10;El contenido generado por IA puede ser incorrecto."/>
+                    <pic:cNvPicPr/>
+                  </pic:nvPicPr>
+                  <pic:blipFill>
+                    <a:blip r:embed="rId10"/>
+                    <a:stretch>
+                      <a:fillRect/>
+                    </a:stretch>
+                  </pic:blipFill>
+                  <pic:spPr>
+                    <a:xfrm>
+                      <a:off x="0" y="0"/>
+                      <a:ext cx="5612130" cy="2962910"/>
+                    </a:xfrm>
+                    <a:prstGeom prst="rect">
+                      <a:avLst/>
+                    </a:prstGeom>
+                  </pic:spPr>
+                </pic:pic>
+              </a:graphicData>
+            </a:graphic>
+          </wp:inline>
+        </w:drawing>
+      </w:r>
+    </w:p>
+    <w:p>
+      <w:pPr>
+        <w:spacing w:before="100" w:beforeAutospacing="1" w:after="100" w:afterAutospacing="1" w:line="360" w:lineRule="auto"/>
+        <w:rPr>
+          <w:rFonts w:ascii="Times New Roman" w:hAnsi="Times New Roman" w:cs="Times New Roman"/>
+          <w:sz w:val="24"/>
+          <w:szCs w:val="24"/>
+        </w:rPr>
+      </w:pPr>
+    </w:p>
+    <w:p>
+      <w:pPr>
+        <w:spacing w:before="100" w:beforeAutospacing="1" w:after="100" w:afterAutospacing="1" w:line="360" w:lineRule="auto"/>
+        <w:rPr>
+          <w:rFonts w:ascii="Times New Roman" w:hAnsi="Times New Roman" w:cs="Times New Roman"/>
           <w:b/>
           <w:sz w:val="24"/>
           <w:szCs w:val="24"/>
@@ -3531,7 +3794,7 @@
       </w:pPr>
     </w:p>
     <w:sectPr>
-      <w:headerReference w:type="default" r:id="rId8"/>
+      <w:headerReference w:type="default" r:id="rId11"/>
       <w:pgSz w:w="12240" w:h="15840"/>
       <w:pgMar w:top="1417" w:right="1701" w:bottom="1417" w:left="1701" w:header="708" w:footer="708" w:gutter="0"/>
       <w:cols w:space="708"/>
@@ -37440,6 +37703,7 @@
   <w:style w:type="character" w:default="1" w:styleId="Fuentedeprrafopredeter">
     <w:name w:val="Default Paragraph Font"/>
     <w:uiPriority w:val="1"/>
+    <w:semiHidden/>
     <w:unhideWhenUsed/>
   </w:style>
   <w:style w:type="table" w:default="1" w:styleId="Tablanormal">

</xml_diff>